<commit_message>
[SUBMIT] Made final changes, readme updated
this is my submission for task 2 web dev. it contains the basic
requirements for the task
</commit_message>
<xml_diff>
--- a/README.docx
+++ b/README.docx
@@ -14,6 +14,81 @@
           <w:sz w:val="48"/>
           <w:szCs w:val="48"/>
         </w:rPr>
+        <w:t>Basic Requirements</w:t>
+      </w:r>
+    </w:p>
+    <w:p>
+      <w:proofErr w:type="spellStart"/>
+      <w:r>
+        <w:t>Wamp</w:t>
+      </w:r>
+      <w:proofErr w:type="spellEnd"/>
+      <w:r>
+        <w:t xml:space="preserve"> or </w:t>
+      </w:r>
+      <w:proofErr w:type="spellStart"/>
+      <w:r>
+        <w:t>xampp</w:t>
+      </w:r>
+      <w:proofErr w:type="spellEnd"/>
+      <w:r>
+        <w:t xml:space="preserve">- </w:t>
+      </w:r>
+    </w:p>
+    <w:p>
+      <w:r>
+        <w:t xml:space="preserve">Apache </w:t>
+      </w:r>
+      <w:proofErr w:type="gramStart"/>
+      <w:r>
+        <w:t>Version :</w:t>
+      </w:r>
+      <w:proofErr w:type="gramEnd"/>
+    </w:p>
+    <w:p>
+      <w:pPr>
+        <w:ind w:left="720"/>
+      </w:pPr>
+      <w:r>
+        <w:t>2.4.9   </w:t>
+      </w:r>
+    </w:p>
+    <w:p>
+      <w:r>
+        <w:t xml:space="preserve">PHP </w:t>
+      </w:r>
+      <w:proofErr w:type="gramStart"/>
+      <w:r>
+        <w:t>Version :</w:t>
+      </w:r>
+      <w:proofErr w:type="gramEnd"/>
+    </w:p>
+    <w:p>
+      <w:pPr>
+        <w:ind w:left="720"/>
+      </w:pPr>
+      <w:r>
+        <w:t>5.5.12  </w:t>
+      </w:r>
+    </w:p>
+    <w:p>
+      <w:r>
+        <w:t>Apache/2.4.9 (Win32) PHP/5.5.12</w:t>
+      </w:r>
+    </w:p>
+    <w:p/>
+    <w:p>
+      <w:pPr>
+        <w:rPr>
+          <w:sz w:val="48"/>
+          <w:szCs w:val="48"/>
+        </w:rPr>
+      </w:pPr>
+      <w:r>
+        <w:rPr>
+          <w:sz w:val="48"/>
+          <w:szCs w:val="48"/>
+        </w:rPr>
         <w:t>General Instructions</w:t>
       </w:r>
     </w:p>
@@ -105,6 +180,7 @@
           <w:sz w:val="36"/>
           <w:szCs w:val="36"/>
         </w:rPr>
+        <w:lastRenderedPageBreak/>
         <w:drawing>
           <wp:inline distT="0" distB="0" distL="0" distR="0">
             <wp:extent cx="5710609" cy="2815370"/>
@@ -167,7 +243,6 @@
           <w:sz w:val="36"/>
           <w:szCs w:val="36"/>
         </w:rPr>
-        <w:lastRenderedPageBreak/>
         <w:drawing>
           <wp:inline distT="0" distB="0" distL="0" distR="0">
             <wp:extent cx="5943600" cy="3343275"/>
@@ -230,6 +305,7 @@
           <w:sz w:val="36"/>
           <w:szCs w:val="36"/>
         </w:rPr>
+        <w:lastRenderedPageBreak/>
         <w:drawing>
           <wp:inline distT="0" distB="0" distL="0" distR="0">
             <wp:extent cx="5943600" cy="3343275"/>
@@ -282,7 +358,6 @@
         <w:rPr>
           <w:noProof/>
         </w:rPr>
-        <w:lastRenderedPageBreak/>
         <w:drawing>
           <wp:inline distT="0" distB="0" distL="0" distR="0">
             <wp:extent cx="5943600" cy="3343275"/>
@@ -383,6 +458,7 @@
           <w:sz w:val="48"/>
           <w:szCs w:val="48"/>
         </w:rPr>
+        <w:lastRenderedPageBreak/>
         <w:t>Build instructions-</w:t>
       </w:r>
     </w:p>
@@ -493,11 +569,19 @@
         <w:t xml:space="preserve">Traverse through each photo by using the array elements and get the id of each photo by the following method – </w:t>
       </w:r>
       <w:r>
-        <w:t>$media_id = $instagram_</w:t>
+        <w:t>$media_id = $</w:t>
+      </w:r>
+      <w:proofErr w:type="spellStart"/>
+      <w:r>
+        <w:t>instagram_</w:t>
       </w:r>
       <w:proofErr w:type="gramStart"/>
       <w:r>
-        <w:t>array[</w:t>
+        <w:t>array</w:t>
+      </w:r>
+      <w:proofErr w:type="spellEnd"/>
+      <w:r>
+        <w:t>[</w:t>
       </w:r>
       <w:proofErr w:type="gramEnd"/>
       <w:r>
@@ -521,7 +605,6 @@
         </w:numPr>
       </w:pPr>
       <w:r>
-        <w:lastRenderedPageBreak/>
         <w:t xml:space="preserve">Now send this media id to the following URL and receive the details of users who have liked the media – </w:t>
       </w:r>
     </w:p>

</xml_diff>